<commit_message>
Add system_info.qmd and generated docx
</commit_message>
<xml_diff>
--- a/Assignment01/system_info.docx
+++ b/Assignment01/system_info.docx
@@ -23,29 +23,12 @@
         <w:pStyle w:val="Author"/>
       </w:pPr>
       <w:r>
-        <w:t xml:space="preserve">Your Name</w:t>
-      </w:r>
-    </w:p>
-    <w:bookmarkStart w:id="21" w:name="system-information"/>
-    <w:p>
-      <w:pPr>
-        <w:pStyle w:val="Heading1"/>
-      </w:pPr>
-      <w:r>
-        <w:t xml:space="preserve">System Information</w:t>
+        <w:t xml:space="preserve">Nhat Tran</w:t>
       </w:r>
     </w:p>
     <w:p>
       <w:pPr>
         <w:pStyle w:val="FirstParagraph"/>
-      </w:pPr>
-      <w:r>
-        <w:t xml:space="preserve">This document shows system details from the EC2 instance.</w:t>
-      </w:r>
-    </w:p>
-    <w:p>
-      <w:pPr>
-        <w:pStyle w:val="BodyText"/>
       </w:pPr>
       <w:r>
         <w:t xml:space="preserve">import platform</w:t>
@@ -165,114 +148,6 @@
         <w:t xml:space="preserve">2), 2))</w:t>
       </w:r>
     </w:p>
-    <w:p>
-      <w:pPr>
-        <w:pStyle w:val="Compact"/>
-        <w:numPr>
-          <w:ilvl w:val="0"/>
-          <w:numId w:val="1001"/>
-        </w:numPr>
-      </w:pPr>
-      <w:r>
-        <w:t xml:space="preserve">Press</w:t>
-      </w:r>
-      <w:r>
-        <w:t xml:space="preserve"> </w:t>
-      </w:r>
-      <w:r>
-        <w:rPr>
-          <w:b/>
-          <w:bCs/>
-        </w:rPr>
-        <w:t xml:space="preserve">Ctrl+O</w:t>
-      </w:r>
-      <w:r>
-        <w:t xml:space="preserve">, then</w:t>
-      </w:r>
-      <w:r>
-        <w:t xml:space="preserve"> </w:t>
-      </w:r>
-      <w:r>
-        <w:rPr>
-          <w:b/>
-          <w:bCs/>
-        </w:rPr>
-        <w:t xml:space="preserve">Enter</w:t>
-      </w:r>
-      <w:r>
-        <w:t xml:space="preserve"> </w:t>
-      </w:r>
-      <w:r>
-        <w:t xml:space="preserve">to save</w:t>
-      </w:r>
-      <w:r>
-        <w:br/>
-      </w:r>
-    </w:p>
-    <w:p>
-      <w:pPr>
-        <w:pStyle w:val="Compact"/>
-        <w:numPr>
-          <w:ilvl w:val="0"/>
-          <w:numId w:val="1001"/>
-        </w:numPr>
-      </w:pPr>
-      <w:r>
-        <w:t xml:space="preserve">Press</w:t>
-      </w:r>
-      <w:r>
-        <w:t xml:space="preserve"> </w:t>
-      </w:r>
-      <w:r>
-        <w:rPr>
-          <w:b/>
-          <w:bCs/>
-        </w:rPr>
-        <w:t xml:space="preserve">Ctrl+X</w:t>
-      </w:r>
-      <w:r>
-        <w:t xml:space="preserve"> </w:t>
-      </w:r>
-      <w:r>
-        <w:t xml:space="preserve">to exit nano</w:t>
-      </w:r>
-    </w:p>
-    <w:p>
-      <w:r>
-        <w:pict>
-          <v:rect style="width:0;height:1.5pt" o:hralign="center" o:hrstd="t" o:hr="t"/>
-        </w:pict>
-      </w:r>
-    </w:p>
-    <w:bookmarkStart w:id="20" w:name="step-3-render-the-document"/>
-    <w:p>
-      <w:pPr>
-        <w:pStyle w:val="Heading3"/>
-      </w:pPr>
-      <w:r>
-        <w:rPr>
-          <w:b/>
-          <w:bCs/>
-        </w:rPr>
-        <w:t xml:space="preserve">Step 3: Render the document</w:t>
-      </w:r>
-    </w:p>
-    <w:p>
-      <w:pPr>
-        <w:pStyle w:val="FirstParagraph"/>
-      </w:pPr>
-      <w:r>
-        <w:t xml:space="preserve">```bash</w:t>
-      </w:r>
-      <w:r>
-        <w:t xml:space="preserve"> </w:t>
-      </w:r>
-      <w:r>
-        <w:t xml:space="preserve">quarto render system_info.qmd</w:t>
-      </w:r>
-    </w:p>
-    <w:bookmarkEnd w:id="20"/>
-    <w:bookmarkEnd w:id="21"/>
     <w:sectPr>
       <w:footnotePr>
         <w:numRestart w:val="eachSect"/>
@@ -383,114 +258,8 @@
       </w:pPr>
     </w:lvl>
   </w:abstractNum>
-  <w:abstractNum w:abstractNumId="991">
-    <w:nsid w:val="0000A991"/>
-    <w:multiLevelType w:val="multilevel"/>
-    <w:lvl w:ilvl="0">
-      <w:numFmt w:val="bullet"/>
-      <w:lvlText w:val=""/>
-      <w:lvlJc w:val="left"/>
-      <w:pPr>
-        <w:ind w:left="720" w:hanging="360"/>
-      </w:pPr>
-      <w:rPr>
-        <w:rFonts w:ascii="Symbol" w:hAnsi="Symbol" w:cs="Symbol" w:hint="default"/>
-      </w:rPr>
-    </w:lvl>
-    <w:lvl w:ilvl="1">
-      <w:numFmt w:val="bullet"/>
-      <w:lvlText w:val="o"/>
-      <w:lvlJc w:val="left"/>
-      <w:pPr>
-        <w:ind w:left="1440" w:hanging="360"/>
-      </w:pPr>
-      <w:rPr>
-        <w:rFonts w:ascii="Courier New" w:hAnsi="Courier New" w:cs="Courier New" w:hint="default"/>
-      </w:rPr>
-    </w:lvl>
-    <w:lvl w:ilvl="2">
-      <w:numFmt w:val="bullet"/>
-      <w:lvlText w:val=""/>
-      <w:lvlJc w:val="left"/>
-      <w:pPr>
-        <w:ind w:left="2160" w:hanging="360"/>
-      </w:pPr>
-      <w:rPr>
-        <w:rFonts w:ascii="Wingdings" w:hAnsi="Wingdings" w:cs="Wingdings" w:hint="default"/>
-      </w:rPr>
-    </w:lvl>
-    <w:lvl w:ilvl="3">
-      <w:numFmt w:val="bullet"/>
-      <w:lvlText w:val=""/>
-      <w:lvlJc w:val="left"/>
-      <w:pPr>
-        <w:ind w:left="2880" w:hanging="360"/>
-      </w:pPr>
-      <w:rPr>
-        <w:rFonts w:ascii="Symbol" w:hAnsi="Symbol" w:cs="Symbol" w:hint="default"/>
-      </w:rPr>
-    </w:lvl>
-    <w:lvl w:ilvl="4">
-      <w:numFmt w:val="bullet"/>
-      <w:lvlText w:val="o"/>
-      <w:lvlJc w:val="left"/>
-      <w:pPr>
-        <w:ind w:left="3600" w:hanging="360"/>
-      </w:pPr>
-      <w:rPr>
-        <w:rFonts w:ascii="Courier New" w:hAnsi="Courier New" w:cs="Courier New" w:hint="default"/>
-      </w:rPr>
-    </w:lvl>
-    <w:lvl w:ilvl="5">
-      <w:numFmt w:val="bullet"/>
-      <w:lvlText w:val=""/>
-      <w:lvlJc w:val="left"/>
-      <w:pPr>
-        <w:ind w:left="4320" w:hanging="360"/>
-      </w:pPr>
-      <w:rPr>
-        <w:rFonts w:ascii="Wingdings" w:hAnsi="Wingdings" w:cs="Wingdings" w:hint="default"/>
-      </w:rPr>
-    </w:lvl>
-    <w:lvl w:ilvl="6">
-      <w:numFmt w:val="bullet"/>
-      <w:lvlText w:val=""/>
-      <w:lvlJc w:val="left"/>
-      <w:pPr>
-        <w:ind w:left="5040" w:hanging="360"/>
-      </w:pPr>
-      <w:rPr>
-        <w:rFonts w:ascii="Symbol" w:hAnsi="Symbol" w:cs="Symbol" w:hint="default"/>
-      </w:rPr>
-    </w:lvl>
-    <w:lvl w:ilvl="7">
-      <w:numFmt w:val="bullet"/>
-      <w:lvlText w:val="o"/>
-      <w:lvlJc w:val="left"/>
-      <w:pPr>
-        <w:ind w:left="5760" w:hanging="360"/>
-      </w:pPr>
-      <w:rPr>
-        <w:rFonts w:ascii="Courier New" w:hAnsi="Courier New" w:cs="Courier New" w:hint="default"/>
-      </w:rPr>
-    </w:lvl>
-    <w:lvl w:ilvl="8">
-      <w:numFmt w:val="bullet"/>
-      <w:lvlText w:val=""/>
-      <w:lvlJc w:val="left"/>
-      <w:pPr>
-        <w:ind w:left="6480" w:hanging="360"/>
-      </w:pPr>
-      <w:rPr>
-        <w:rFonts w:ascii="Wingdings" w:hAnsi="Wingdings" w:cs="Wingdings" w:hint="default"/>
-      </w:rPr>
-    </w:lvl>
-  </w:abstractNum>
   <w:num w:numId="1000">
     <w:abstractNumId w:val="990"/>
-  </w:num>
-  <w:num w:numId="1001">
-    <w:abstractNumId w:val="991"/>
   </w:num>
 </w:numbering>
 </file>

</xml_diff>